<commit_message>
Changes: 1. Commented code with default job settings profile. 2. Deleted code where the document was being re intialized
</commit_message>
<xml_diff>
--- a/documents/individual_report_debapratim_kundu.docx
+++ b/documents/individual_report_debapratim_kundu.docx
@@ -155,33 +155,15 @@
           <w:sz w:val="20"/>
           <w:szCs w:val="20"/>
         </w:rPr>
-        <w:t xml:space="preserve">, </w:t>
-      </w:r>
-      <w:r>
-        <w:rPr>
-          <w:rFonts w:ascii="Times New Roman" w:hAnsi="Times New Roman" w:cs="Times New Roman"/>
-          <w:sz w:val="20"/>
-          <w:szCs w:val="20"/>
-        </w:rPr>
-        <w:t xml:space="preserve">Marek </w:t>
-      </w:r>
-      <w:proofErr w:type="spellStart"/>
-      <w:r>
-        <w:rPr>
-          <w:rFonts w:ascii="Times New Roman" w:hAnsi="Times New Roman" w:cs="Times New Roman"/>
-          <w:sz w:val="20"/>
-          <w:szCs w:val="20"/>
-        </w:rPr>
-        <w:t>Grzes</w:t>
-      </w:r>
-      <w:proofErr w:type="spellEnd"/>
-      <w:r>
-        <w:rPr>
-          <w:rFonts w:ascii="Times New Roman" w:hAnsi="Times New Roman" w:cs="Times New Roman"/>
-          <w:sz w:val="20"/>
-          <w:szCs w:val="20"/>
-        </w:rPr>
-        <w:t xml:space="preserve"> (Supervisor) and me. The structure and implementation of the project was discussed and decided by all three of us.</w:t>
+        <w:t>, Marek Grzes (Supervisor) and me. The structure and implementation of the project was discussed and decided by all three of us.</w:t>
+      </w:r>
+      <w:r>
+        <w:rPr>
+          <w:rFonts w:ascii="Times New Roman" w:hAnsi="Times New Roman" w:cs="Times New Roman"/>
+          <w:sz w:val="20"/>
+          <w:szCs w:val="20"/>
+        </w:rPr>
+        <w:t xml:space="preserve"> We had regular meetings with Marek every week and frequent meetings amongst ourselves both in person and on discord to make progress.</w:t>
       </w:r>
     </w:p>
     <w:p>
@@ -372,59 +354,23 @@
           <w:sz w:val="20"/>
           <w:szCs w:val="20"/>
         </w:rPr>
-        <w:t xml:space="preserve">Using the </w:t>
-      </w:r>
-      <w:proofErr w:type="spellStart"/>
-      <w:r>
-        <w:rPr>
-          <w:rFonts w:ascii="Times New Roman" w:hAnsi="Times New Roman" w:cs="Times New Roman"/>
-          <w:sz w:val="20"/>
-          <w:szCs w:val="20"/>
-        </w:rPr>
-        <w:t>Tkinter</w:t>
-      </w:r>
-      <w:proofErr w:type="spellEnd"/>
-      <w:r>
-        <w:rPr>
-          <w:rFonts w:ascii="Times New Roman" w:hAnsi="Times New Roman" w:cs="Times New Roman"/>
-          <w:sz w:val="20"/>
-          <w:szCs w:val="20"/>
-        </w:rPr>
-        <w:t xml:space="preserve"> library [2], I designed a multi-screen interface (see Appendix A, Figures 2 and 3) featuring input fields for job details, adjustable parameters for the speech-to-text engine</w:t>
-      </w:r>
-      <w:r>
-        <w:rPr>
-          <w:rFonts w:ascii="Times New Roman" w:hAnsi="Times New Roman" w:cs="Times New Roman"/>
-          <w:sz w:val="20"/>
-          <w:szCs w:val="20"/>
-        </w:rPr>
-        <w:t xml:space="preserve"> and the initial </w:t>
-      </w:r>
-      <w:proofErr w:type="gramStart"/>
-      <w:r>
-        <w:rPr>
-          <w:rFonts w:ascii="Times New Roman" w:hAnsi="Times New Roman" w:cs="Times New Roman"/>
-          <w:sz w:val="20"/>
-          <w:szCs w:val="20"/>
-        </w:rPr>
-        <w:t>LLM</w:t>
-      </w:r>
-      <w:r>
-        <w:rPr>
-          <w:rFonts w:ascii="Times New Roman" w:hAnsi="Times New Roman" w:cs="Times New Roman"/>
-          <w:sz w:val="20"/>
-          <w:szCs w:val="20"/>
-        </w:rPr>
-        <w:t>(</w:t>
-      </w:r>
-      <w:proofErr w:type="gramEnd"/>
-      <w:r>
-        <w:rPr>
-          <w:rFonts w:ascii="Times New Roman" w:hAnsi="Times New Roman" w:cs="Times New Roman"/>
-          <w:sz w:val="20"/>
-          <w:szCs w:val="20"/>
-        </w:rPr>
-        <w:t>Claude 3.5 Sonnet)</w:t>
+        <w:t>Using the Tkinter library [2], I designed a multi-screen interface (see Appendix A, Figures 2 and 3) featuring input fields for job details, adjustable parameters for the speech-to-text engine</w:t>
+      </w:r>
+      <w:r>
+        <w:rPr>
+          <w:rFonts w:ascii="Times New Roman" w:hAnsi="Times New Roman" w:cs="Times New Roman"/>
+          <w:sz w:val="20"/>
+          <w:szCs w:val="20"/>
+        </w:rPr>
+        <w:t xml:space="preserve"> and the initial LLM</w:t>
+      </w:r>
+      <w:r>
+        <w:rPr>
+          <w:rFonts w:ascii="Times New Roman" w:hAnsi="Times New Roman" w:cs="Times New Roman"/>
+          <w:sz w:val="20"/>
+          <w:szCs w:val="20"/>
+        </w:rPr>
+        <w:t>(Claude 3.5 Sonnet)</w:t>
       </w:r>
       <w:r>
         <w:rPr>
@@ -495,25 +441,7 @@
           <w:sz w:val="20"/>
           <w:szCs w:val="20"/>
         </w:rPr>
-        <w:t xml:space="preserve">I developed an accuracy verification system using a Retrieval Augmented Generation (RAG) pipeline with the </w:t>
-      </w:r>
-      <w:proofErr w:type="spellStart"/>
-      <w:r>
-        <w:rPr>
-          <w:rFonts w:ascii="Times New Roman" w:hAnsi="Times New Roman" w:cs="Times New Roman"/>
-          <w:sz w:val="20"/>
-          <w:szCs w:val="20"/>
-        </w:rPr>
-        <w:t>LangChain</w:t>
-      </w:r>
-      <w:proofErr w:type="spellEnd"/>
-      <w:r>
-        <w:rPr>
-          <w:rFonts w:ascii="Times New Roman" w:hAnsi="Times New Roman" w:cs="Times New Roman"/>
-          <w:sz w:val="20"/>
-          <w:szCs w:val="20"/>
-        </w:rPr>
-        <w:t xml:space="preserve"> framework [3]. This system breaks down candidate answers into search queries, gathers relevant information through web scraping, and </w:t>
+        <w:t xml:space="preserve">I developed an accuracy verification system using a Retrieval Augmented Generation (RAG) pipeline with the LangChain framework [3]. This system breaks down candidate answers into search queries, gathers relevant information through web scraping, and </w:t>
       </w:r>
       <w:r>
         <w:rPr>
@@ -821,63 +749,40 @@
       <w:r>
         <w:t xml:space="preserve">[1] </w:t>
       </w:r>
-      <w:proofErr w:type="spellStart"/>
-      <w:r>
-        <w:t>Openai</w:t>
-      </w:r>
-      <w:proofErr w:type="spellEnd"/>
-      <w:r>
-        <w:t xml:space="preserve"> (no date) </w:t>
-      </w:r>
-      <w:proofErr w:type="spellStart"/>
+      <w:r>
+        <w:t xml:space="preserve">Openai (no date) </w:t>
+      </w:r>
       <w:r>
         <w:rPr>
           <w:i/>
           <w:iCs/>
         </w:rPr>
-        <w:t>Openai</w:t>
-      </w:r>
-      <w:proofErr w:type="spellEnd"/>
+        <w:t>Openai/whisper: Robust speech recognition via large-scale weak supervision</w:t>
+      </w:r>
+      <w:r>
+        <w:t xml:space="preserve">, </w:t>
+      </w:r>
       <w:r>
         <w:rPr>
           <w:i/>
           <w:iCs/>
         </w:rPr>
-        <w:t>/whisper: Robust speech recognition via large-scale weak supervision</w:t>
-      </w:r>
-      <w:r>
-        <w:t xml:space="preserve">, </w:t>
+        <w:t>GitHub</w:t>
+      </w:r>
+      <w:r>
+        <w:t xml:space="preserve">. Available at: https://github.com/openai/whisper (Accessed: 16 August 2024). </w:t>
+      </w:r>
+    </w:p>
+    <w:p>
+      <w:r>
+        <w:t xml:space="preserve">[2] </w:t>
       </w:r>
       <w:r>
         <w:rPr>
           <w:i/>
           <w:iCs/>
         </w:rPr>
-        <w:t>GitHub</w:t>
-      </w:r>
-      <w:r>
-        <w:t xml:space="preserve">. Available at: https://github.com/openai/whisper (Accessed: 16 August 2024). </w:t>
-      </w:r>
-    </w:p>
-    <w:p>
-      <w:r>
-        <w:t xml:space="preserve">[2] </w:t>
-      </w:r>
-      <w:proofErr w:type="spellStart"/>
-      <w:r>
-        <w:rPr>
-          <w:i/>
-          <w:iCs/>
-        </w:rPr>
-        <w:t>Tkinter</w:t>
-      </w:r>
-      <w:proofErr w:type="spellEnd"/>
-      <w:r>
-        <w:rPr>
-          <w:i/>
-          <w:iCs/>
-        </w:rPr>
-        <w:t xml:space="preserve"> - Python interface to TCL/TK</w:t>
+        <w:t>Tkinter - Python interface to TCL/TK</w:t>
       </w:r>
       <w:r>
         <w:t xml:space="preserve"> (no date) </w:t>
@@ -920,86 +825,68 @@
           <w:i/>
           <w:iCs/>
         </w:rPr>
-        <w:t xml:space="preserve"> </w:t>
-      </w:r>
-      <w:proofErr w:type="spellStart"/>
+        <w:t xml:space="preserve"> LangChain</w:t>
+      </w:r>
+      <w:r>
+        <w:t xml:space="preserve">. Available at: https://python.langchain.com/v0.2/docs/introduction/ (Accessed: 16 August 2024). </w:t>
+      </w:r>
+    </w:p>
+    <w:p>
+      <w:r>
+        <w:t xml:space="preserve">[4] </w:t>
+      </w:r>
+      <w:r>
+        <w:t xml:space="preserve">Pi, W. (2024) </w:t>
+      </w:r>
       <w:r>
         <w:rPr>
           <w:i/>
           <w:iCs/>
         </w:rPr>
-        <w:t>LangChain</w:t>
-      </w:r>
-      <w:proofErr w:type="spellEnd"/>
-      <w:r>
-        <w:t xml:space="preserve">. Available at: https://python.langchain.com/v0.2/docs/introduction/ (Accessed: 16 August 2024). </w:t>
-      </w:r>
-    </w:p>
-    <w:p>
-      <w:r>
-        <w:t xml:space="preserve">[4] </w:t>
-      </w:r>
-      <w:r>
-        <w:t xml:space="preserve">Pi, W. (2024) </w:t>
+        <w:t>Efficient information retrieval and response generation with retrieval-augmented generation (RAG)</w:t>
+      </w:r>
+      <w:r>
+        <w:t xml:space="preserve"> [Preprint]. doi:10.59350/q2pq3-0fv85. </w:t>
+      </w:r>
+    </w:p>
+    <w:p>
+      <w:r>
+        <w:t xml:space="preserve">[6] </w:t>
       </w:r>
       <w:r>
         <w:rPr>
           <w:i/>
           <w:iCs/>
         </w:rPr>
-        <w:t>Efficient information retrieval and response generation with retrieval-augmented generation (RAG)</w:t>
-      </w:r>
-      <w:r>
-        <w:t xml:space="preserve"> [Preprint]. doi:10.59350/q2pq3-0fv85. </w:t>
-      </w:r>
-    </w:p>
-    <w:p>
-      <w:r>
-        <w:t xml:space="preserve">[6] </w:t>
+        <w:t>Welcome to Hume Ai</w:t>
+      </w:r>
+      <w:r>
+        <w:t xml:space="preserve"> (no date) </w:t>
       </w:r>
       <w:r>
         <w:rPr>
           <w:i/>
           <w:iCs/>
         </w:rPr>
-        <w:t>Welcome to Hume Ai</w:t>
-      </w:r>
-      <w:r>
-        <w:t xml:space="preserve"> (no date) </w:t>
+        <w:t>Hume API</w:t>
+      </w:r>
+      <w:r>
+        <w:t xml:space="preserve">. Available at: https://dev.hume.ai/intro (Accessed: 16 August 2024). </w:t>
+      </w:r>
+    </w:p>
+    <w:p>
+      <w:r>
+        <w:t xml:space="preserve">[7] </w:t>
+      </w:r>
+      <w:r>
+        <w:t xml:space="preserve">Livingstone, S.R. (2019) </w:t>
       </w:r>
       <w:r>
         <w:rPr>
           <w:i/>
           <w:iCs/>
         </w:rPr>
-        <w:t>Hume API</w:t>
-      </w:r>
-      <w:r>
-        <w:t xml:space="preserve">. Available at: https://dev.hume.ai/intro (Accessed: 16 August 2024). </w:t>
-      </w:r>
-    </w:p>
-    <w:p>
-      <w:r>
-        <w:t xml:space="preserve">[7] </w:t>
-      </w:r>
-      <w:r>
-        <w:t xml:space="preserve">Livingstone, S.R. (2019) </w:t>
-      </w:r>
-      <w:proofErr w:type="spellStart"/>
-      <w:r>
-        <w:rPr>
-          <w:i/>
-          <w:iCs/>
-        </w:rPr>
-        <w:t>Ravdess</w:t>
-      </w:r>
-      <w:proofErr w:type="spellEnd"/>
-      <w:r>
-        <w:rPr>
-          <w:i/>
-          <w:iCs/>
-        </w:rPr>
-        <w:t xml:space="preserve"> emotional speech audio</w:t>
+        <w:t>Ravdess emotional speech audio</w:t>
       </w:r>
       <w:r>
         <w:t xml:space="preserve">, </w:t>
@@ -1350,7 +1237,7 @@
           <w:noProof/>
         </w:rPr>
         <w:drawing>
-          <wp:anchor distT="0" distB="0" distL="114300" distR="114300" simplePos="0" relativeHeight="251660288" behindDoc="1" locked="0" layoutInCell="1" allowOverlap="1" wp14:anchorId="78E90733" wp14:editId="534A1712">
+          <wp:anchor distT="0" distB="0" distL="114300" distR="114300" simplePos="0" relativeHeight="251660288" behindDoc="1" locked="0" layoutInCell="1" allowOverlap="1" wp14:anchorId="78E90733" wp14:editId="77236281">
             <wp:simplePos x="0" y="0"/>
             <wp:positionH relativeFrom="column">
               <wp:posOffset>3759200</wp:posOffset>
@@ -1428,7 +1315,7 @@
           <w:szCs w:val="28"/>
         </w:rPr>
         <w:drawing>
-          <wp:anchor distT="0" distB="0" distL="114300" distR="114300" simplePos="0" relativeHeight="251659264" behindDoc="1" locked="0" layoutInCell="1" allowOverlap="1" wp14:anchorId="2797CF9E" wp14:editId="3E15734E">
+          <wp:anchor distT="0" distB="0" distL="114300" distR="114300" simplePos="0" relativeHeight="251659264" behindDoc="1" locked="0" layoutInCell="1" allowOverlap="1" wp14:anchorId="2797CF9E" wp14:editId="23AB2126">
             <wp:simplePos x="0" y="0"/>
             <wp:positionH relativeFrom="margin">
               <wp:posOffset>-63500</wp:posOffset>
@@ -1769,25 +1656,7 @@
           <w:sz w:val="28"/>
           <w:szCs w:val="28"/>
         </w:rPr>
-        <w:t xml:space="preserve">Appendix </w:t>
-      </w:r>
-      <w:r>
-        <w:rPr>
-          <w:b/>
-          <w:bCs/>
-          <w:sz w:val="28"/>
-          <w:szCs w:val="28"/>
-        </w:rPr>
-        <w:t>B</w:t>
-      </w:r>
-      <w:r>
-        <w:rPr>
-          <w:b/>
-          <w:bCs/>
-          <w:sz w:val="28"/>
-          <w:szCs w:val="28"/>
-        </w:rPr>
-        <w:t>:</w:t>
+        <w:t>Appendix B:</w:t>
       </w:r>
     </w:p>
     <w:p>
@@ -2033,14 +1902,7 @@
       </w:r>
       <w:r>
         <w:br/>
-      </w:r>
-      <w:proofErr w:type="spellStart"/>
-      <w:r>
-        <w:t>Sentimen</w:t>
-      </w:r>
-      <w:proofErr w:type="spellEnd"/>
-      <w:r>
-        <w:t xml:space="preserve"> Scores:</w:t>
+        <w:t>Sentimen Scores:</w:t>
       </w:r>
       <w:r>
         <w:br/>
@@ -2084,14 +1946,7 @@
       </w:r>
       <w:r>
         <w:br/>
-      </w:r>
-      <w:proofErr w:type="spellStart"/>
-      <w:r>
-        <w:t>identity_hate</w:t>
-      </w:r>
-      <w:proofErr w:type="spellEnd"/>
-      <w:r>
-        <w:t>: 0.003196313977241516</w:t>
+        <w:t>identity_hate: 0.003196313977241516</w:t>
       </w:r>
       <w:r>
         <w:br/>
@@ -2103,14 +1958,7 @@
       </w:r>
       <w:r>
         <w:br/>
-      </w:r>
-      <w:proofErr w:type="spellStart"/>
-      <w:r>
-        <w:t>severe_toxic</w:t>
-      </w:r>
-      <w:proofErr w:type="spellEnd"/>
-      <w:r>
-        <w:t>: 0.0021684677340090275</w:t>
+        <w:t>severe_toxic: 0.0021684677340090275</w:t>
       </w:r>
       <w:r>
         <w:br/>
@@ -2832,6 +2680,7 @@
   <w:style w:type="character" w:default="1" w:styleId="DefaultParagraphFont">
     <w:name w:val="Default Paragraph Font"/>
     <w:uiPriority w:val="1"/>
+    <w:semiHidden/>
     <w:unhideWhenUsed/>
   </w:style>
   <w:style w:type="table" w:default="1" w:styleId="TableNormal">

</xml_diff>